<commit_message>
Zmod AWG: documentation corrected
</commit_message>
<xml_diff>
--- a/ip/Zmods/ZmodAWGController/docs/ZmodAWG1411_Controller.docx
+++ b/ip/Zmods/ZmodAWGController/docs/ZmodAWG1411_Controller.docx
@@ -1050,10 +1050,10 @@
             <v:path o:extrusionok="f" gradientshapeok="t" o:connecttype="rect"/>
             <o:lock v:ext="edit" aspectratio="t"/>
           </v:shapetype>
-          <v:shape id="_x0000_i1025" type="#_x0000_t75" style="width:453.7pt;height:246pt" o:ole="">
+          <v:shape id="_x0000_i1025" type="#_x0000_t75" style="width:453.55pt;height:246.05pt" o:ole="">
             <v:imagedata r:id="rId11" o:title=""/>
           </v:shape>
-          <o:OLEObject Type="Embed" ProgID="Visio.Drawing.11" ShapeID="_x0000_i1025" DrawAspect="Content" ObjectID="_1690297304" r:id="rId12"/>
+          <o:OLEObject Type="Embed" ProgID="Visio.Drawing.11" ShapeID="_x0000_i1025" DrawAspect="Content" ObjectID="_1693983556" r:id="rId12"/>
         </w:object>
       </w:r>
     </w:p>
@@ -3131,7 +3131,19 @@
         <w:rPr>
           <w:rFonts w:eastAsiaTheme="minorEastAsia" w:cstheme="minorHAnsi"/>
         </w:rPr>
-        <w:t xml:space="preserve">(1 V for the low gain option and 5 V for the high gain option) </w:t>
+        <w:t>(1</w:t>
+      </w:r>
+      <w:r>
+        <w:rPr>
+          <w:rFonts w:eastAsiaTheme="minorEastAsia" w:cstheme="minorHAnsi"/>
+        </w:rPr>
+        <w:t>.25</w:t>
+      </w:r>
+      <w:r>
+        <w:rPr>
+          <w:rFonts w:eastAsiaTheme="minorEastAsia" w:cstheme="minorHAnsi"/>
+        </w:rPr>
+        <w:t xml:space="preserve"> V for the low gain option and 5 V for the high gain option) </w:t>
       </w:r>
       <w:r>
         <w:rPr>
@@ -4448,6 +4460,7 @@
         <w:contextualSpacing/>
         <w:jc w:val="both"/>
       </w:pPr>
+      <w:bookmarkStart w:id="3" w:name="_Hlk83370439"/>
       <w:r>
         <w:rPr>
           <w:rFonts w:eastAsiaTheme="minorEastAsia"/>
@@ -4510,7 +4523,7 @@
         </w:rPr>
         <w:t xml:space="preserve"> is used in a processor system (the external calibration interface is enabled) or they can be passed as IP core parameters otherwise. </w:t>
       </w:r>
-      <w:bookmarkStart w:id="3" w:name="_Hlk30001109"/>
+      <w:bookmarkStart w:id="4" w:name="_Hlk30001109"/>
       <w:r>
         <w:rPr>
           <w:rFonts w:eastAsiaTheme="minorEastAsia"/>
@@ -4704,7 +4717,7 @@
         </w:rPr>
         <w:t xml:space="preserve"> board SYZYGY ports.</w:t>
       </w:r>
-      <w:bookmarkEnd w:id="3"/>
+      <w:bookmarkEnd w:id="4"/>
       <w:r>
         <w:rPr>
           <w:rFonts w:ascii="Segoe UI" w:hAnsi="Segoe UI" w:cs="Segoe UI"/>
@@ -4778,6 +4791,7 @@
       <w:r>
         <w:t xml:space="preserve"> platform board. </w:t>
       </w:r>
+      <w:bookmarkEnd w:id="3"/>
       <w:proofErr w:type="spellStart"/>
       <w:r>
         <w:t>Decutil</w:t>
@@ -4828,10 +4842,10 @@
       </w:pPr>
       <w:r>
         <w:object w:dxaOrig="6527" w:dyaOrig="2748" w14:anchorId="575CB87E">
-          <v:shape id="_x0000_i1026" type="#_x0000_t75" style="width:470.3pt;height:198.45pt" o:ole="">
+          <v:shape id="_x0000_i1026" type="#_x0000_t75" style="width:470.25pt;height:198.4pt" o:ole="">
             <v:imagedata r:id="rId15" o:title=""/>
           </v:shape>
-          <o:OLEObject Type="Embed" ProgID="Visio.Drawing.11" ShapeID="_x0000_i1026" DrawAspect="Content" ObjectID="_1690297305" r:id="rId16"/>
+          <o:OLEObject Type="Embed" ProgID="Visio.Drawing.11" ShapeID="_x0000_i1026" DrawAspect="Content" ObjectID="_1693983557" r:id="rId16"/>
         </w:object>
       </w:r>
     </w:p>
@@ -4839,19 +4853,32 @@
       <w:pPr>
         <w:pStyle w:val="Caption"/>
       </w:pPr>
-      <w:bookmarkStart w:id="4" w:name="_Ref56259812"/>
+      <w:bookmarkStart w:id="5" w:name="_Ref56259812"/>
       <w:r>
         <w:t xml:space="preserve">Figure </w:t>
       </w:r>
-      <w:fldSimple w:instr=" SEQ Figure \* ARABIC ">
-        <w:r>
-          <w:rPr>
-            <w:noProof/>
-          </w:rPr>
-          <w:t>2</w:t>
-        </w:r>
-      </w:fldSimple>
-      <w:bookmarkEnd w:id="4"/>
+      <w:r>
+        <w:fldChar w:fldCharType="begin"/>
+      </w:r>
+      <w:r>
+        <w:instrText xml:space="preserve"> SEQ Figure \* ARABIC </w:instrText>
+      </w:r>
+      <w:r>
+        <w:fldChar w:fldCharType="separate"/>
+      </w:r>
+      <w:r>
+        <w:rPr>
+          <w:noProof/>
+        </w:rPr>
+        <w:t>2</w:t>
+      </w:r>
+      <w:r>
+        <w:rPr>
+          <w:noProof/>
+        </w:rPr>
+        <w:fldChar w:fldCharType="end"/>
+      </w:r>
+      <w:bookmarkEnd w:id="5"/>
       <w:r>
         <w:rPr>
           <w:noProof/>
@@ -5843,19 +5870,32 @@
       <w:pPr>
         <w:pStyle w:val="Caption"/>
       </w:pPr>
-      <w:bookmarkStart w:id="5" w:name="_Ref56251420"/>
+      <w:bookmarkStart w:id="6" w:name="_Ref56251420"/>
       <w:r>
         <w:t xml:space="preserve">Figure </w:t>
       </w:r>
-      <w:fldSimple w:instr=" SEQ Figure \* ARABIC ">
-        <w:r>
-          <w:rPr>
-            <w:noProof/>
-          </w:rPr>
-          <w:t>3</w:t>
-        </w:r>
-      </w:fldSimple>
-      <w:bookmarkEnd w:id="5"/>
+      <w:r>
+        <w:fldChar w:fldCharType="begin"/>
+      </w:r>
+      <w:r>
+        <w:instrText xml:space="preserve"> SEQ Figure \* ARABIC </w:instrText>
+      </w:r>
+      <w:r>
+        <w:fldChar w:fldCharType="separate"/>
+      </w:r>
+      <w:r>
+        <w:rPr>
+          <w:noProof/>
+        </w:rPr>
+        <w:t>3</w:t>
+      </w:r>
+      <w:r>
+        <w:rPr>
+          <w:noProof/>
+        </w:rPr>
+        <w:fldChar w:fldCharType="end"/>
+      </w:r>
+      <w:bookmarkEnd w:id="6"/>
       <w:r>
         <w:t xml:space="preserve">: Obtaining calibration </w:t>
       </w:r>
@@ -8351,10 +8391,10 @@
       </w:pPr>
       <w:r>
         <w:object w:dxaOrig="6119" w:dyaOrig="5136" w14:anchorId="3061694F">
-          <v:shape id="_x0000_i1027" type="#_x0000_t75" style="width:306pt;height:256.6pt" o:ole="">
+          <v:shape id="_x0000_i1027" type="#_x0000_t75" style="width:305.95pt;height:256.55pt" o:ole="">
             <v:imagedata r:id="rId18" o:title=""/>
           </v:shape>
-          <o:OLEObject Type="Embed" ProgID="Visio.Drawing.11" ShapeID="_x0000_i1027" DrawAspect="Content" ObjectID="_1690297306" r:id="rId19"/>
+          <o:OLEObject Type="Embed" ProgID="Visio.Drawing.11" ShapeID="_x0000_i1027" DrawAspect="Content" ObjectID="_1693983558" r:id="rId19"/>
         </w:object>
       </w:r>
     </w:p>
@@ -8362,20 +8402,33 @@
       <w:pPr>
         <w:pStyle w:val="Caption"/>
       </w:pPr>
-      <w:bookmarkStart w:id="6" w:name="_Ref24289797"/>
+      <w:bookmarkStart w:id="7" w:name="_Ref24289797"/>
       <w:r>
         <w:lastRenderedPageBreak/>
         <w:t xml:space="preserve">Figure </w:t>
       </w:r>
-      <w:fldSimple w:instr=" SEQ Figure \* ARABIC ">
-        <w:r>
-          <w:rPr>
-            <w:noProof/>
-          </w:rPr>
-          <w:t>4</w:t>
-        </w:r>
-      </w:fldSimple>
-      <w:bookmarkEnd w:id="6"/>
+      <w:r>
+        <w:fldChar w:fldCharType="begin"/>
+      </w:r>
+      <w:r>
+        <w:instrText xml:space="preserve"> SEQ Figure \* ARABIC </w:instrText>
+      </w:r>
+      <w:r>
+        <w:fldChar w:fldCharType="separate"/>
+      </w:r>
+      <w:r>
+        <w:rPr>
+          <w:noProof/>
+        </w:rPr>
+        <w:t>4</w:t>
+      </w:r>
+      <w:r>
+        <w:rPr>
+          <w:noProof/>
+        </w:rPr>
+        <w:fldChar w:fldCharType="end"/>
+      </w:r>
+      <w:bookmarkEnd w:id="7"/>
       <w:r>
         <w:rPr>
           <w:noProof/>
@@ -9067,7 +9120,7 @@
       <w:r>
         <w:tab/>
       </w:r>
-      <w:bookmarkStart w:id="7" w:name="_Ref60784424"/>
+      <w:bookmarkStart w:id="8" w:name="_Ref60784424"/>
       <w:r>
         <w:t>DAC Configuration (</w:t>
       </w:r>
@@ -9079,7 +9132,7 @@
       <w:r>
         <w:t>)</w:t>
       </w:r>
-      <w:bookmarkEnd w:id="7"/>
+      <w:bookmarkEnd w:id="8"/>
     </w:p>
     <w:p>
       <w:pPr>
@@ -11763,7 +11816,7 @@
       <w:r>
         <w:tab/>
       </w:r>
-      <w:bookmarkStart w:id="8" w:name="_Ref60697918"/>
+      <w:bookmarkStart w:id="9" w:name="_Ref60697918"/>
       <w:r>
         <w:t>SPI Controller</w:t>
       </w:r>
@@ -11778,7 +11831,7 @@
       <w:r>
         <w:t>)</w:t>
       </w:r>
-      <w:bookmarkEnd w:id="8"/>
+      <w:bookmarkEnd w:id="9"/>
     </w:p>
     <w:p>
       <w:pPr>
@@ -13659,8 +13712,8 @@
       <w:pPr>
         <w:pStyle w:val="NoSpacing"/>
       </w:pPr>
-      <w:bookmarkStart w:id="9" w:name="_Ref403557775"/>
-      <w:bookmarkStart w:id="10" w:name="_Ref403557772"/>
+      <w:bookmarkStart w:id="10" w:name="_Ref403557775"/>
+      <w:bookmarkStart w:id="11" w:name="_Ref403557772"/>
       <w:r>
         <w:rPr>
           <w:i/>
@@ -13704,7 +13757,7 @@
         </w:rPr>
         <w:fldChar w:fldCharType="end"/>
       </w:r>
-      <w:bookmarkEnd w:id="9"/>
+      <w:bookmarkEnd w:id="10"/>
       <w:r>
         <w:rPr>
           <w:i/>
@@ -13715,7 +13768,7 @@
       <w:r>
         <w:t xml:space="preserve"> </w:t>
       </w:r>
-      <w:bookmarkEnd w:id="10"/>
+      <w:bookmarkEnd w:id="11"/>
       <w:r>
         <w:rPr>
           <w:rFonts w:ascii="Calibri" w:eastAsia="Calibri" w:hAnsi="Calibri" w:cs="Calibri"/>
@@ -15435,14 +15488,27 @@
       <w:r>
         <w:t xml:space="preserve">Figure </w:t>
       </w:r>
-      <w:fldSimple w:instr=" SEQ Figure \* ARABIC ">
-        <w:r>
-          <w:rPr>
-            <w:noProof/>
-          </w:rPr>
-          <w:t>5</w:t>
-        </w:r>
-      </w:fldSimple>
+      <w:r>
+        <w:fldChar w:fldCharType="begin"/>
+      </w:r>
+      <w:r>
+        <w:instrText xml:space="preserve"> SEQ Figure \* ARABIC </w:instrText>
+      </w:r>
+      <w:r>
+        <w:fldChar w:fldCharType="separate"/>
+      </w:r>
+      <w:r>
+        <w:rPr>
+          <w:noProof/>
+        </w:rPr>
+        <w:t>5</w:t>
+      </w:r>
+      <w:r>
+        <w:rPr>
+          <w:noProof/>
+        </w:rPr>
+        <w:fldChar w:fldCharType="end"/>
+      </w:r>
       <w:r>
         <w:t xml:space="preserve">: </w:t>
       </w:r>
@@ -20031,7 +20097,7 @@
         </w:numPr>
         <w:spacing w:after="0" w:line="240" w:lineRule="auto"/>
       </w:pPr>
-      <w:bookmarkStart w:id="11" w:name="_Ref403050525"/>
+      <w:bookmarkStart w:id="12" w:name="_Ref403050525"/>
       <w:r>
         <w:t>Analog Devices, AD9717 Datasheet, Rev B.</w:t>
       </w:r>
@@ -20083,7 +20149,7 @@
         </w:numPr>
         <w:spacing w:after="0" w:line="240" w:lineRule="auto"/>
       </w:pPr>
-      <w:bookmarkStart w:id="12" w:name="_Ref403044880"/>
+      <w:bookmarkStart w:id="13" w:name="_Ref403044880"/>
       <w:r>
         <w:t xml:space="preserve">Xilinx Inc., UG903: </w:t>
       </w:r>
@@ -20093,7 +20159,7 @@
       <w:r>
         <w:t>, v2014.3, October 31, 2014</w:t>
       </w:r>
-      <w:bookmarkEnd w:id="12"/>
+      <w:bookmarkEnd w:id="13"/>
       <w:r>
         <w:t>.</w:t>
       </w:r>
@@ -20132,7 +20198,7 @@
       <w:r>
         <w:t>, v1.4, May 13, 2014.</w:t>
       </w:r>
-      <w:bookmarkEnd w:id="11"/>
+      <w:bookmarkEnd w:id="12"/>
     </w:p>
     <w:p/>
     <w:sectPr>
@@ -20311,31 +20377,16 @@
             </w:rPr>
             <w:t xml:space="preserve"> of </w:t>
           </w:r>
-          <w:r>
-            <w:fldChar w:fldCharType="begin"/>
-          </w:r>
-          <w:r>
-            <w:instrText xml:space="preserve"> NUMPAGES  \* Arabic  \* MERGEFORMAT </w:instrText>
-          </w:r>
-          <w:r>
-            <w:fldChar w:fldCharType="separate"/>
-          </w:r>
-          <w:r>
-            <w:rPr>
-              <w:b/>
-              <w:noProof/>
-              <w:sz w:val="20"/>
-            </w:rPr>
-            <w:t>5</w:t>
-          </w:r>
-          <w:r>
-            <w:rPr>
-              <w:b/>
-              <w:noProof/>
-              <w:sz w:val="20"/>
-            </w:rPr>
-            <w:fldChar w:fldCharType="end"/>
-          </w:r>
+          <w:fldSimple w:instr=" NUMPAGES  \* Arabic  \* MERGEFORMAT ">
+            <w:r>
+              <w:rPr>
+                <w:b/>
+                <w:noProof/>
+                <w:sz w:val="20"/>
+              </w:rPr>
+              <w:t>5</w:t>
+            </w:r>
+          </w:fldSimple>
         </w:p>
       </w:tc>
     </w:tr>
@@ -20516,31 +20567,16 @@
             </w:rPr>
             <w:t xml:space="preserve"> of </w:t>
           </w:r>
-          <w:r>
-            <w:fldChar w:fldCharType="begin"/>
-          </w:r>
-          <w:r>
-            <w:instrText xml:space="preserve"> NUMPAGES  \* Arabic  \* MERGEFORMAT </w:instrText>
-          </w:r>
-          <w:r>
-            <w:fldChar w:fldCharType="separate"/>
-          </w:r>
-          <w:r>
-            <w:rPr>
-              <w:b/>
-              <w:noProof/>
-              <w:sz w:val="20"/>
-            </w:rPr>
-            <w:t>5</w:t>
-          </w:r>
-          <w:r>
-            <w:rPr>
-              <w:b/>
-              <w:noProof/>
-              <w:sz w:val="20"/>
-            </w:rPr>
-            <w:fldChar w:fldCharType="end"/>
-          </w:r>
+          <w:fldSimple w:instr=" NUMPAGES  \* Arabic  \* MERGEFORMAT ">
+            <w:r>
+              <w:rPr>
+                <w:b/>
+                <w:noProof/>
+                <w:sz w:val="20"/>
+              </w:rPr>
+              <w:t>5</w:t>
+            </w:r>
+          </w:fldSimple>
         </w:p>
       </w:tc>
     </w:tr>
@@ -20892,7 +20928,7 @@
             <w:rPr>
               <w:noProof/>
             </w:rPr>
-            <w:t>August 12, 2021</w:t>
+            <w:t>September 24, 2021</w:t>
           </w:r>
           <w:r>
             <w:fldChar w:fldCharType="end"/>
@@ -24931,37 +24967,6 @@
 </file>
 
 <file path=customXml/item2.xml><?xml version="1.0" encoding="utf-8"?>
-<?mso-contentType ?>
-<FormTemplates xmlns="http://schemas.microsoft.com/sharepoint/v3/contenttype/forms">
-  <Display>DocumentLibraryForm</Display>
-  <Edit>DocumentLibraryForm</Edit>
-  <New>DocumentLibraryForm</New>
-</FormTemplates>
-</file>
-
-<file path=customXml/item3.xml><?xml version="1.0" encoding="utf-8"?>
-<b:Sources xmlns:b="http://schemas.openxmlformats.org/officeDocument/2006/bibliography" xmlns="http://schemas.openxmlformats.org/officeDocument/2006/bibliography" SelectedStyle="\APA.XSL" StyleName="APA">
-  <b:Source>
-    <b:Tag>Xil</b:Tag>
-    <b:SourceType>DocumentFromInternetSite</b:SourceType>
-    <b:Guid>{69EA2205-0071-4627-A8F5-C7E9FE216D75}</b:Guid>
-    <b:Title>UG470</b:Title>
-    <b:URL>http://www.xilinx.com/support/documentation/user_guides/ug470_7Series_Config.pdf</b:URL>
-    <b:Author>
-      <b:Author>
-        <b:NameList>
-          <b:Person>
-            <b:Last>Xilinx</b:Last>
-          </b:Person>
-        </b:NameList>
-      </b:Author>
-    </b:Author>
-    <b:RefOrder>1</b:RefOrder>
-  </b:Source>
-</b:Sources>
-</file>
-
-<file path=customXml/item4.xml><?xml version="1.0" encoding="utf-8"?>
 <ct:contentTypeSchema xmlns:ct="http://schemas.microsoft.com/office/2006/metadata/contentType" xmlns:ma="http://schemas.microsoft.com/office/2006/metadata/properties/metaAttributes" ct:_="" ma:_="" ma:contentTypeName="Document" ma:contentTypeID="0x0101003E7E7A138624504F80E879DEA6FBD2BB" ma:contentTypeVersion="10" ma:contentTypeDescription="Create a new document." ma:contentTypeScope="" ma:versionID="d3bc5e0e53f9a13e2f881b7f542a74ac">
   <xsd:schema xmlns:xsd="http://www.w3.org/2001/XMLSchema" xmlns:xs="http://www.w3.org/2001/XMLSchema" xmlns:p="http://schemas.microsoft.com/office/2006/metadata/properties" xmlns:ns2="5b290bec-8842-4f7d-8ddb-03fade77a8f2" xmlns:ns3="4b10604e-ab60-428e-92cc-fd2a73f6c005" targetNamespace="http://schemas.microsoft.com/office/2006/metadata/properties" ma:root="true" ma:fieldsID="e6a1e85c81a8b501352c0aeb93d916c8" ns2:_="" ns3:_="">
     <xsd:import namespace="5b290bec-8842-4f7d-8ddb-03fade77a8f2"/>
@@ -25166,6 +25171,37 @@
 </ct:contentTypeSchema>
 </file>
 
+<file path=customXml/item3.xml><?xml version="1.0" encoding="utf-8"?>
+<b:Sources xmlns:b="http://schemas.openxmlformats.org/officeDocument/2006/bibliography" xmlns="http://schemas.openxmlformats.org/officeDocument/2006/bibliography" SelectedStyle="\APA.XSL" StyleName="APA">
+  <b:Source>
+    <b:Tag>Xil</b:Tag>
+    <b:SourceType>DocumentFromInternetSite</b:SourceType>
+    <b:Guid>{69EA2205-0071-4627-A8F5-C7E9FE216D75}</b:Guid>
+    <b:Title>UG470</b:Title>
+    <b:URL>http://www.xilinx.com/support/documentation/user_guides/ug470_7Series_Config.pdf</b:URL>
+    <b:Author>
+      <b:Author>
+        <b:NameList>
+          <b:Person>
+            <b:Last>Xilinx</b:Last>
+          </b:Person>
+        </b:NameList>
+      </b:Author>
+    </b:Author>
+    <b:RefOrder>1</b:RefOrder>
+  </b:Source>
+</b:Sources>
+</file>
+
+<file path=customXml/item4.xml><?xml version="1.0" encoding="utf-8"?>
+<?mso-contentType ?>
+<FormTemplates xmlns="http://schemas.microsoft.com/sharepoint/v3/contenttype/forms">
+  <Display>DocumentLibraryForm</Display>
+  <Edit>DocumentLibraryForm</Edit>
+  <New>DocumentLibraryForm</New>
+</FormTemplates>
+</file>
+
 <file path=customXml/itemProps1.xml><?xml version="1.0" encoding="utf-8"?>
 <ds:datastoreItem xmlns:ds="http://schemas.openxmlformats.org/officeDocument/2006/customXml" ds:itemID="{2061F11C-D042-44DA-9B74-11D862BC08A4}">
   <ds:schemaRefs>
@@ -25176,22 +25212,6 @@
 </file>
 
 <file path=customXml/itemProps2.xml><?xml version="1.0" encoding="utf-8"?>
-<ds:datastoreItem xmlns:ds="http://schemas.openxmlformats.org/officeDocument/2006/customXml" ds:itemID="{7CE3A95F-382D-41EE-8D41-22B8F7680DD4}">
-  <ds:schemaRefs>
-    <ds:schemaRef ds:uri="http://schemas.microsoft.com/sharepoint/v3/contenttype/forms"/>
-  </ds:schemaRefs>
-</ds:datastoreItem>
-</file>
-
-<file path=customXml/itemProps3.xml><?xml version="1.0" encoding="utf-8"?>
-<ds:datastoreItem xmlns:ds="http://schemas.openxmlformats.org/officeDocument/2006/customXml" ds:itemID="{B63A9BF3-9DED-45B1-BCF6-257C37206DA5}">
-  <ds:schemaRefs>
-    <ds:schemaRef ds:uri="http://schemas.openxmlformats.org/officeDocument/2006/bibliography"/>
-  </ds:schemaRefs>
-</ds:datastoreItem>
-</file>
-
-<file path=customXml/itemProps4.xml><?xml version="1.0" encoding="utf-8"?>
 <ds:datastoreItem xmlns:ds="http://schemas.openxmlformats.org/officeDocument/2006/customXml" ds:itemID="{942CAAB6-55F7-434A-B6E7-A75F5621891C}">
   <ds:schemaRefs>
     <ds:schemaRef ds:uri="http://schemas.microsoft.com/office/2006/metadata/contentType"/>
@@ -25208,4 +25228,20 @@
     <ds:schemaRef ds:uri="http://schemas.microsoft.com/internal/obd"/>
   </ds:schemaRefs>
 </ds:datastoreItem>
+</file>
+
+<file path=customXml/itemProps3.xml><?xml version="1.0" encoding="utf-8"?>
+<ds:datastoreItem xmlns:ds="http://schemas.openxmlformats.org/officeDocument/2006/customXml" ds:itemID="{B63A9BF3-9DED-45B1-BCF6-257C37206DA5}">
+  <ds:schemaRefs>
+    <ds:schemaRef ds:uri="http://schemas.openxmlformats.org/officeDocument/2006/bibliography"/>
+  </ds:schemaRefs>
+</ds:datastoreItem>
+</file>
+
+<file path=customXml/itemProps4.xml><?xml version="1.0" encoding="utf-8"?>
+<ds:datastoreItem xmlns:ds="http://schemas.openxmlformats.org/officeDocument/2006/customXml" ds:itemID="{7CE3A95F-382D-41EE-8D41-22B8F7680DD4}">
+  <ds:schemaRefs>
+    <ds:schemaRef ds:uri="http://schemas.microsoft.com/sharepoint/v3/contenttype/forms"/>
+  </ds:schemaRefs>
+</ds:datastoreItem>
 </file>
</xml_diff>